<commit_message>
HCI Sessiona 0.25% comilre
</commit_message>
<xml_diff>
--- a/HCI - Human Computer Interface/HCI_QP_Sessional_Ans.docx
+++ b/HCI - Human Computer Interface/HCI_QP_Sessional_Ans.docx
@@ -67,24 +67,36 @@
           <w:sz w:val="28"/>
           <w:szCs w:val="28"/>
         </w:rPr>
-        <w:t>Explain in detail about human input and output channels.</w:t>
-      </w:r>
-    </w:p>
-    <w:p>
-      <w:pPr>
-        <w:rPr>
-          <w:rFonts w:asciiTheme="minorHAnsi" w:hAnsiTheme="minorHAnsi" w:cstheme="minorHAnsi"/>
-          <w:b/>
-          <w:bCs/>
-          <w:sz w:val="28"/>
-          <w:szCs w:val="28"/>
-        </w:rPr>
-      </w:pPr>
-      <w:r>
-        <w:rPr>
-          <w:rFonts w:asciiTheme="minorHAnsi" w:hAnsiTheme="minorHAnsi" w:cstheme="minorHAnsi"/>
-          <w:b/>
-          <w:bCs/>
+        <w:t xml:space="preserve">Explain in detail </w:t>
+      </w:r>
+      <w:r>
+        <w:rPr>
+          <w:rFonts w:asciiTheme="minorHAnsi" w:hAnsiTheme="minorHAnsi" w:cstheme="minorHAnsi"/>
+          <w:b/>
+          <w:bCs/>
+          <w:sz w:val="28"/>
+          <w:szCs w:val="28"/>
+        </w:rPr>
+        <w:t>about human input and output channels.</w:t>
+      </w:r>
+    </w:p>
+    <w:p>
+      <w:pPr>
+        <w:rPr>
+          <w:rFonts w:asciiTheme="minorHAnsi" w:hAnsiTheme="minorHAnsi" w:cstheme="minorHAnsi"/>
+          <w:b/>
+          <w:bCs/>
+          <w:color w:val="FF0000"/>
+          <w:sz w:val="28"/>
+          <w:szCs w:val="28"/>
+        </w:rPr>
+      </w:pPr>
+      <w:r>
+        <w:rPr>
+          <w:rFonts w:asciiTheme="minorHAnsi" w:hAnsiTheme="minorHAnsi" w:cstheme="minorHAnsi"/>
+          <w:b/>
+          <w:bCs/>
+          <w:color w:val="FF0000"/>
           <w:sz w:val="28"/>
           <w:szCs w:val="28"/>
         </w:rPr>
@@ -101,25 +113,1029 @@
           <w:szCs w:val="28"/>
         </w:rPr>
       </w:pPr>
-    </w:p>
-    <w:p>
-      <w:pPr>
-        <w:rPr>
-          <w:rFonts w:asciiTheme="minorHAnsi" w:hAnsiTheme="minorHAnsi" w:cstheme="minorHAnsi"/>
-          <w:b/>
-          <w:bCs/>
-          <w:sz w:val="28"/>
-          <w:szCs w:val="28"/>
-        </w:rPr>
-      </w:pPr>
-      <w:r>
-        <w:rPr>
-          <w:rFonts w:asciiTheme="minorHAnsi" w:hAnsiTheme="minorHAnsi" w:cstheme="minorHAnsi"/>
-          <w:b/>
-          <w:bCs/>
-          <w:sz w:val="28"/>
-          <w:szCs w:val="28"/>
-        </w:rPr>
+      <w:r>
+        <w:rPr>
+          <w:rFonts w:asciiTheme="minorHAnsi" w:hAnsiTheme="minorHAnsi" w:cstheme="minorHAnsi"/>
+          <w:b/>
+          <w:bCs/>
+          <w:sz w:val="28"/>
+          <w:szCs w:val="28"/>
+        </w:rPr>
+        <w:t>A person</w:t>
+      </w:r>
+      <w:r>
+        <w:rPr>
+          <w:rFonts w:asciiTheme="minorHAnsi" w:hAnsiTheme="minorHAnsi" w:cstheme="minorHAnsi"/>
+          <w:b/>
+          <w:bCs/>
+          <w:sz w:val="28"/>
+          <w:szCs w:val="28"/>
+        </w:rPr>
+        <w:t>’s</w:t>
+      </w:r>
+      <w:r>
+        <w:rPr>
+          <w:rFonts w:asciiTheme="minorHAnsi" w:hAnsiTheme="minorHAnsi" w:cstheme="minorHAnsi"/>
+          <w:b/>
+          <w:bCs/>
+          <w:sz w:val="28"/>
+          <w:szCs w:val="28"/>
+        </w:rPr>
+        <w:t xml:space="preserve"> interaction with the outside world occurs through information</w:t>
+      </w:r>
+      <w:r>
+        <w:rPr>
+          <w:rFonts w:asciiTheme="minorHAnsi" w:hAnsiTheme="minorHAnsi" w:cstheme="minorHAnsi"/>
+          <w:b/>
+          <w:bCs/>
+          <w:sz w:val="28"/>
+          <w:szCs w:val="28"/>
+        </w:rPr>
+        <w:t xml:space="preserve"> </w:t>
+      </w:r>
+      <w:r>
+        <w:rPr>
+          <w:rFonts w:asciiTheme="minorHAnsi" w:hAnsiTheme="minorHAnsi" w:cstheme="minorHAnsi"/>
+          <w:b/>
+          <w:bCs/>
+          <w:sz w:val="28"/>
+          <w:szCs w:val="28"/>
+        </w:rPr>
+        <w:t>being</w:t>
+      </w:r>
+      <w:r>
+        <w:rPr>
+          <w:rFonts w:asciiTheme="minorHAnsi" w:hAnsiTheme="minorHAnsi" w:cstheme="minorHAnsi"/>
+          <w:b/>
+          <w:bCs/>
+          <w:sz w:val="28"/>
+          <w:szCs w:val="28"/>
+        </w:rPr>
+        <w:t xml:space="preserve"> </w:t>
+      </w:r>
+      <w:r>
+        <w:rPr>
+          <w:rFonts w:asciiTheme="minorHAnsi" w:hAnsiTheme="minorHAnsi" w:cstheme="minorHAnsi"/>
+          <w:b/>
+          <w:bCs/>
+          <w:sz w:val="28"/>
+          <w:szCs w:val="28"/>
+        </w:rPr>
+        <w:t>received and sent: input and output. In an interaction with a computer the user receives</w:t>
+      </w:r>
+      <w:r>
+        <w:rPr>
+          <w:rFonts w:asciiTheme="minorHAnsi" w:hAnsiTheme="minorHAnsi" w:cstheme="minorHAnsi"/>
+          <w:b/>
+          <w:bCs/>
+          <w:sz w:val="28"/>
+          <w:szCs w:val="28"/>
+        </w:rPr>
+        <w:t xml:space="preserve"> </w:t>
+      </w:r>
+      <w:r>
+        <w:rPr>
+          <w:rFonts w:asciiTheme="minorHAnsi" w:hAnsiTheme="minorHAnsi" w:cstheme="minorHAnsi"/>
+          <w:b/>
+          <w:bCs/>
+          <w:sz w:val="28"/>
+          <w:szCs w:val="28"/>
+        </w:rPr>
+        <w:t>information that is output by the computer and responds by providing input to the computer–the user</w:t>
+      </w:r>
+      <w:r>
+        <w:rPr>
+          <w:rFonts w:asciiTheme="minorHAnsi" w:hAnsiTheme="minorHAnsi" w:cstheme="minorHAnsi"/>
+          <w:b/>
+          <w:bCs/>
+          <w:sz w:val="28"/>
+          <w:szCs w:val="28"/>
+        </w:rPr>
+        <w:t>’s</w:t>
+      </w:r>
+      <w:r>
+        <w:rPr>
+          <w:rFonts w:asciiTheme="minorHAnsi" w:hAnsiTheme="minorHAnsi" w:cstheme="minorHAnsi"/>
+          <w:b/>
+          <w:bCs/>
+          <w:sz w:val="28"/>
+          <w:szCs w:val="28"/>
+        </w:rPr>
+        <w:t xml:space="preserve"> output becomes the computer</w:t>
+      </w:r>
+      <w:r>
+        <w:rPr>
+          <w:rFonts w:asciiTheme="minorHAnsi" w:hAnsiTheme="minorHAnsi" w:cstheme="minorHAnsi"/>
+          <w:b/>
+          <w:bCs/>
+          <w:sz w:val="28"/>
+          <w:szCs w:val="28"/>
+        </w:rPr>
+        <w:t>’s</w:t>
+      </w:r>
+      <w:r>
+        <w:rPr>
+          <w:rFonts w:asciiTheme="minorHAnsi" w:hAnsiTheme="minorHAnsi" w:cstheme="minorHAnsi"/>
+          <w:b/>
+          <w:bCs/>
+          <w:sz w:val="28"/>
+          <w:szCs w:val="28"/>
+        </w:rPr>
+        <w:t xml:space="preserve"> input and vice versa.</w:t>
+      </w:r>
+    </w:p>
+    <w:p>
+      <w:pPr>
+        <w:rPr>
+          <w:rFonts w:asciiTheme="minorHAnsi" w:hAnsiTheme="minorHAnsi" w:cstheme="minorHAnsi"/>
+          <w:b/>
+          <w:bCs/>
+          <w:sz w:val="28"/>
+          <w:szCs w:val="28"/>
+        </w:rPr>
+      </w:pPr>
+    </w:p>
+    <w:p>
+      <w:pPr>
+        <w:rPr>
+          <w:rFonts w:asciiTheme="minorHAnsi" w:hAnsiTheme="minorHAnsi" w:cstheme="minorHAnsi"/>
+          <w:b/>
+          <w:bCs/>
+          <w:sz w:val="28"/>
+          <w:szCs w:val="28"/>
+        </w:rPr>
+      </w:pPr>
+      <w:r>
+        <w:rPr>
+          <w:rFonts w:asciiTheme="minorHAnsi" w:hAnsiTheme="minorHAnsi" w:cstheme="minorHAnsi"/>
+          <w:b/>
+          <w:bCs/>
+          <w:sz w:val="28"/>
+          <w:szCs w:val="28"/>
+        </w:rPr>
+        <w:t>There are five major senses: sight, hearing, touch, taste and smell. Of these, the</w:t>
+      </w:r>
+      <w:r>
+        <w:rPr>
+          <w:rFonts w:asciiTheme="minorHAnsi" w:hAnsiTheme="minorHAnsi" w:cstheme="minorHAnsi"/>
+          <w:b/>
+          <w:bCs/>
+          <w:sz w:val="28"/>
+          <w:szCs w:val="28"/>
+        </w:rPr>
+        <w:t xml:space="preserve"> </w:t>
+      </w:r>
+      <w:r>
+        <w:rPr>
+          <w:rFonts w:asciiTheme="minorHAnsi" w:hAnsiTheme="minorHAnsi" w:cstheme="minorHAnsi"/>
+          <w:b/>
+          <w:bCs/>
+          <w:sz w:val="28"/>
+          <w:szCs w:val="28"/>
+        </w:rPr>
+        <w:t>first three are the most important to HCI. Taste and smell do not currently play a significant role</w:t>
+      </w:r>
+      <w:r>
+        <w:rPr>
+          <w:rFonts w:asciiTheme="minorHAnsi" w:hAnsiTheme="minorHAnsi" w:cstheme="minorHAnsi"/>
+          <w:b/>
+          <w:bCs/>
+          <w:sz w:val="28"/>
+          <w:szCs w:val="28"/>
+        </w:rPr>
+        <w:t xml:space="preserve"> </w:t>
+      </w:r>
+      <w:r>
+        <w:rPr>
+          <w:rFonts w:asciiTheme="minorHAnsi" w:hAnsiTheme="minorHAnsi" w:cstheme="minorHAnsi"/>
+          <w:b/>
+          <w:bCs/>
+          <w:sz w:val="28"/>
+          <w:szCs w:val="28"/>
+        </w:rPr>
+        <w:t>in HCI, and it is not clear whether they could be exploited at all in general computer systems, although they could have a role to play in more specialized systems (smells to give warning</w:t>
+      </w:r>
+      <w:r>
+        <w:rPr>
+          <w:rFonts w:asciiTheme="minorHAnsi" w:hAnsiTheme="minorHAnsi" w:cstheme="minorHAnsi"/>
+          <w:b/>
+          <w:bCs/>
+          <w:sz w:val="28"/>
+          <w:szCs w:val="28"/>
+        </w:rPr>
+        <w:t xml:space="preserve"> </w:t>
+      </w:r>
+      <w:r>
+        <w:rPr>
+          <w:rFonts w:asciiTheme="minorHAnsi" w:hAnsiTheme="minorHAnsi" w:cstheme="minorHAnsi"/>
+          <w:b/>
+          <w:bCs/>
+          <w:sz w:val="28"/>
+          <w:szCs w:val="28"/>
+        </w:rPr>
+        <w:t>of malfunction, for example) or in augmented reality systems. vision, hearing and touch</w:t>
+      </w:r>
+      <w:r>
+        <w:rPr>
+          <w:rFonts w:asciiTheme="minorHAnsi" w:hAnsiTheme="minorHAnsi" w:cstheme="minorHAnsi"/>
+          <w:b/>
+          <w:bCs/>
+          <w:sz w:val="28"/>
+          <w:szCs w:val="28"/>
+        </w:rPr>
+        <w:t xml:space="preserve"> </w:t>
+      </w:r>
+      <w:r>
+        <w:rPr>
+          <w:rFonts w:asciiTheme="minorHAnsi" w:hAnsiTheme="minorHAnsi" w:cstheme="minorHAnsi"/>
+          <w:b/>
+          <w:bCs/>
+          <w:sz w:val="28"/>
+          <w:szCs w:val="28"/>
+        </w:rPr>
+        <w:t>are</w:t>
+      </w:r>
+      <w:r>
+        <w:rPr>
+          <w:rFonts w:asciiTheme="minorHAnsi" w:hAnsiTheme="minorHAnsi" w:cstheme="minorHAnsi"/>
+          <w:b/>
+          <w:bCs/>
+          <w:sz w:val="28"/>
+          <w:szCs w:val="28"/>
+        </w:rPr>
+        <w:t xml:space="preserve"> </w:t>
+      </w:r>
+      <w:r>
+        <w:rPr>
+          <w:rFonts w:asciiTheme="minorHAnsi" w:hAnsiTheme="minorHAnsi" w:cstheme="minorHAnsi"/>
+          <w:b/>
+          <w:bCs/>
+          <w:sz w:val="28"/>
+          <w:szCs w:val="28"/>
+        </w:rPr>
+        <w:t>central.</w:t>
+      </w:r>
+    </w:p>
+    <w:p>
+      <w:pPr>
+        <w:rPr>
+          <w:rFonts w:asciiTheme="minorHAnsi" w:hAnsiTheme="minorHAnsi" w:cstheme="minorHAnsi"/>
+          <w:b/>
+          <w:bCs/>
+          <w:sz w:val="28"/>
+          <w:szCs w:val="28"/>
+        </w:rPr>
+      </w:pPr>
+    </w:p>
+    <w:p>
+      <w:pPr>
+        <w:rPr>
+          <w:rFonts w:asciiTheme="minorHAnsi" w:hAnsiTheme="minorHAnsi" w:cstheme="minorHAnsi"/>
+          <w:b/>
+          <w:bCs/>
+          <w:sz w:val="28"/>
+          <w:szCs w:val="28"/>
+        </w:rPr>
+      </w:pPr>
+      <w:r>
+        <w:rPr>
+          <w:rFonts w:asciiTheme="minorHAnsi" w:hAnsiTheme="minorHAnsi" w:cstheme="minorHAnsi"/>
+          <w:b/>
+          <w:bCs/>
+          <w:sz w:val="28"/>
+          <w:szCs w:val="28"/>
+        </w:rPr>
+        <w:t>1</w:t>
+      </w:r>
+      <w:r>
+        <w:rPr>
+          <w:rFonts w:asciiTheme="minorHAnsi" w:hAnsiTheme="minorHAnsi" w:cstheme="minorHAnsi"/>
+          <w:b/>
+          <w:bCs/>
+          <w:sz w:val="28"/>
+          <w:szCs w:val="28"/>
+        </w:rPr>
+        <w:t>.</w:t>
+      </w:r>
+      <w:r>
+        <w:rPr>
+          <w:rFonts w:asciiTheme="minorHAnsi" w:hAnsiTheme="minorHAnsi" w:cstheme="minorHAnsi"/>
+          <w:b/>
+          <w:bCs/>
+          <w:sz w:val="28"/>
+          <w:szCs w:val="28"/>
+        </w:rPr>
+        <w:t xml:space="preserve"> Vision </w:t>
+      </w:r>
+    </w:p>
+    <w:p>
+      <w:pPr>
+        <w:ind w:left="720"/>
+        <w:rPr>
+          <w:rFonts w:asciiTheme="minorHAnsi" w:hAnsiTheme="minorHAnsi" w:cstheme="minorHAnsi"/>
+          <w:b/>
+          <w:bCs/>
+          <w:sz w:val="28"/>
+          <w:szCs w:val="28"/>
+        </w:rPr>
+      </w:pPr>
+      <w:r>
+        <w:rPr>
+          <w:rFonts w:asciiTheme="minorHAnsi" w:hAnsiTheme="minorHAnsi" w:cstheme="minorHAnsi"/>
+          <w:b/>
+          <w:bCs/>
+          <w:sz w:val="28"/>
+          <w:szCs w:val="28"/>
+        </w:rPr>
+        <w:t xml:space="preserve">Human vision is a highly complex activity with a range of physical and perceptual limitations, </w:t>
+      </w:r>
+      <w:proofErr w:type="gramStart"/>
+      <w:r>
+        <w:rPr>
+          <w:rFonts w:asciiTheme="minorHAnsi" w:hAnsiTheme="minorHAnsi" w:cstheme="minorHAnsi"/>
+          <w:b/>
+          <w:bCs/>
+          <w:sz w:val="28"/>
+          <w:szCs w:val="28"/>
+        </w:rPr>
+        <w:t>We</w:t>
+      </w:r>
+      <w:proofErr w:type="gramEnd"/>
+      <w:r>
+        <w:rPr>
+          <w:rFonts w:asciiTheme="minorHAnsi" w:hAnsiTheme="minorHAnsi" w:cstheme="minorHAnsi"/>
+          <w:b/>
+          <w:bCs/>
+          <w:sz w:val="28"/>
+          <w:szCs w:val="28"/>
+        </w:rPr>
+        <w:t xml:space="preserve"> can roughly divide visual perception into two stages: the physical reception</w:t>
+      </w:r>
+      <w:r>
+        <w:rPr>
+          <w:rFonts w:asciiTheme="minorHAnsi" w:hAnsiTheme="minorHAnsi" w:cstheme="minorHAnsi"/>
+          <w:b/>
+          <w:bCs/>
+          <w:sz w:val="28"/>
+          <w:szCs w:val="28"/>
+        </w:rPr>
+        <w:t xml:space="preserve"> </w:t>
+      </w:r>
+      <w:r>
+        <w:rPr>
+          <w:rFonts w:asciiTheme="minorHAnsi" w:hAnsiTheme="minorHAnsi" w:cstheme="minorHAnsi"/>
+          <w:b/>
+          <w:bCs/>
+          <w:sz w:val="28"/>
+          <w:szCs w:val="28"/>
+        </w:rPr>
+        <w:t>of the stimulus from the outside world, and the processing and interpretation of that stimulus.</w:t>
+      </w:r>
+    </w:p>
+    <w:p>
+      <w:pPr>
+        <w:rPr>
+          <w:rFonts w:asciiTheme="minorHAnsi" w:hAnsiTheme="minorHAnsi" w:cstheme="minorHAnsi"/>
+          <w:b/>
+          <w:bCs/>
+          <w:sz w:val="28"/>
+          <w:szCs w:val="28"/>
+        </w:rPr>
+      </w:pPr>
+    </w:p>
+    <w:p>
+      <w:pPr>
+        <w:rPr>
+          <w:rFonts w:asciiTheme="minorHAnsi" w:hAnsiTheme="minorHAnsi" w:cstheme="minorHAnsi"/>
+          <w:b/>
+          <w:bCs/>
+          <w:sz w:val="28"/>
+          <w:szCs w:val="28"/>
+        </w:rPr>
+      </w:pPr>
+      <w:r>
+        <w:rPr>
+          <w:rFonts w:asciiTheme="minorHAnsi" w:hAnsiTheme="minorHAnsi" w:cstheme="minorHAnsi"/>
+          <w:b/>
+          <w:bCs/>
+          <w:sz w:val="28"/>
+          <w:szCs w:val="28"/>
+        </w:rPr>
+        <w:t>2</w:t>
+      </w:r>
+      <w:r>
+        <w:rPr>
+          <w:rFonts w:asciiTheme="minorHAnsi" w:hAnsiTheme="minorHAnsi" w:cstheme="minorHAnsi"/>
+          <w:b/>
+          <w:bCs/>
+          <w:sz w:val="28"/>
+          <w:szCs w:val="28"/>
+        </w:rPr>
+        <w:t>.</w:t>
+      </w:r>
+      <w:r>
+        <w:rPr>
+          <w:rFonts w:asciiTheme="minorHAnsi" w:hAnsiTheme="minorHAnsi" w:cstheme="minorHAnsi"/>
+          <w:b/>
+          <w:bCs/>
+          <w:sz w:val="28"/>
+          <w:szCs w:val="28"/>
+        </w:rPr>
+        <w:t xml:space="preserve"> Hearing </w:t>
+      </w:r>
+    </w:p>
+    <w:p>
+      <w:pPr>
+        <w:ind w:left="720"/>
+        <w:rPr>
+          <w:rFonts w:asciiTheme="minorHAnsi" w:hAnsiTheme="minorHAnsi" w:cstheme="minorHAnsi"/>
+          <w:b/>
+          <w:bCs/>
+          <w:sz w:val="28"/>
+          <w:szCs w:val="28"/>
+        </w:rPr>
+      </w:pPr>
+      <w:r>
+        <w:rPr>
+          <w:rFonts w:asciiTheme="minorHAnsi" w:hAnsiTheme="minorHAnsi" w:cstheme="minorHAnsi"/>
+          <w:b/>
+          <w:bCs/>
+          <w:sz w:val="28"/>
+          <w:szCs w:val="28"/>
+        </w:rPr>
+        <w:t>The sense of hearing is often considered secondary to sight, but we tend to underestimate</w:t>
+      </w:r>
+      <w:r>
+        <w:rPr>
+          <w:rFonts w:asciiTheme="minorHAnsi" w:hAnsiTheme="minorHAnsi" w:cstheme="minorHAnsi"/>
+          <w:b/>
+          <w:bCs/>
+          <w:sz w:val="28"/>
+          <w:szCs w:val="28"/>
+        </w:rPr>
+        <w:t xml:space="preserve"> </w:t>
+      </w:r>
+      <w:r>
+        <w:rPr>
+          <w:rFonts w:asciiTheme="minorHAnsi" w:hAnsiTheme="minorHAnsi" w:cstheme="minorHAnsi"/>
+          <w:b/>
+          <w:bCs/>
+          <w:sz w:val="28"/>
+          <w:szCs w:val="28"/>
+        </w:rPr>
+        <w:t>the</w:t>
+      </w:r>
+      <w:r>
+        <w:rPr>
+          <w:rFonts w:asciiTheme="minorHAnsi" w:hAnsiTheme="minorHAnsi" w:cstheme="minorHAnsi"/>
+          <w:b/>
+          <w:bCs/>
+          <w:sz w:val="28"/>
+          <w:szCs w:val="28"/>
+        </w:rPr>
+        <w:t xml:space="preserve"> </w:t>
+      </w:r>
+      <w:r>
+        <w:rPr>
+          <w:rFonts w:asciiTheme="minorHAnsi" w:hAnsiTheme="minorHAnsi" w:cstheme="minorHAnsi"/>
+          <w:b/>
+          <w:bCs/>
+          <w:sz w:val="28"/>
+          <w:szCs w:val="28"/>
+        </w:rPr>
+        <w:t>amount of information that we receive through our ears. hearing begins with vibrations in</w:t>
+      </w:r>
+      <w:r>
+        <w:rPr>
+          <w:rFonts w:asciiTheme="minorHAnsi" w:hAnsiTheme="minorHAnsi" w:cstheme="minorHAnsi"/>
+          <w:b/>
+          <w:bCs/>
+          <w:sz w:val="28"/>
+          <w:szCs w:val="28"/>
+        </w:rPr>
+        <w:t xml:space="preserve"> </w:t>
+      </w:r>
+      <w:r>
+        <w:rPr>
+          <w:rFonts w:asciiTheme="minorHAnsi" w:hAnsiTheme="minorHAnsi" w:cstheme="minorHAnsi"/>
+          <w:b/>
+          <w:bCs/>
+          <w:sz w:val="28"/>
+          <w:szCs w:val="28"/>
+        </w:rPr>
+        <w:t>the</w:t>
+      </w:r>
+      <w:r>
+        <w:rPr>
+          <w:rFonts w:asciiTheme="minorHAnsi" w:hAnsiTheme="minorHAnsi" w:cstheme="minorHAnsi"/>
+          <w:b/>
+          <w:bCs/>
+          <w:sz w:val="28"/>
+          <w:szCs w:val="28"/>
+        </w:rPr>
+        <w:t xml:space="preserve"> </w:t>
+      </w:r>
+      <w:r>
+        <w:rPr>
+          <w:rFonts w:asciiTheme="minorHAnsi" w:hAnsiTheme="minorHAnsi" w:cstheme="minorHAnsi"/>
+          <w:b/>
+          <w:bCs/>
+          <w:sz w:val="28"/>
+          <w:szCs w:val="28"/>
+        </w:rPr>
+        <w:t>air or sound waves. The ear receives these vibrations and transmits them, through various stages, to the auditory nerves. The ear comprises three sections, commonly known as the Outer ear, middle ear and inner ear</w:t>
+      </w:r>
+      <w:r>
+        <w:rPr>
+          <w:rFonts w:asciiTheme="minorHAnsi" w:hAnsiTheme="minorHAnsi" w:cstheme="minorHAnsi"/>
+          <w:b/>
+          <w:bCs/>
+          <w:sz w:val="28"/>
+          <w:szCs w:val="28"/>
+        </w:rPr>
+        <w:t>.</w:t>
+      </w:r>
+    </w:p>
+    <w:p>
+      <w:pPr>
+        <w:rPr>
+          <w:rFonts w:asciiTheme="minorHAnsi" w:hAnsiTheme="minorHAnsi" w:cstheme="minorHAnsi"/>
+          <w:b/>
+          <w:bCs/>
+          <w:sz w:val="28"/>
+          <w:szCs w:val="28"/>
+        </w:rPr>
+      </w:pPr>
+    </w:p>
+    <w:p>
+      <w:pPr>
+        <w:rPr>
+          <w:rFonts w:asciiTheme="minorHAnsi" w:hAnsiTheme="minorHAnsi" w:cstheme="minorHAnsi"/>
+          <w:b/>
+          <w:bCs/>
+          <w:sz w:val="28"/>
+          <w:szCs w:val="28"/>
+        </w:rPr>
+      </w:pPr>
+      <w:r>
+        <w:rPr>
+          <w:rFonts w:asciiTheme="minorHAnsi" w:hAnsiTheme="minorHAnsi" w:cstheme="minorHAnsi"/>
+          <w:b/>
+          <w:bCs/>
+          <w:sz w:val="28"/>
+          <w:szCs w:val="28"/>
+        </w:rPr>
+        <w:t>3</w:t>
+      </w:r>
+      <w:r>
+        <w:rPr>
+          <w:rFonts w:asciiTheme="minorHAnsi" w:hAnsiTheme="minorHAnsi" w:cstheme="minorHAnsi"/>
+          <w:b/>
+          <w:bCs/>
+          <w:sz w:val="28"/>
+          <w:szCs w:val="28"/>
+        </w:rPr>
+        <w:t xml:space="preserve">. </w:t>
+      </w:r>
+      <w:r>
+        <w:rPr>
+          <w:rFonts w:asciiTheme="minorHAnsi" w:hAnsiTheme="minorHAnsi" w:cstheme="minorHAnsi"/>
+          <w:b/>
+          <w:bCs/>
+          <w:sz w:val="28"/>
+          <w:szCs w:val="28"/>
+        </w:rPr>
+        <w:t xml:space="preserve">Touch </w:t>
+      </w:r>
+    </w:p>
+    <w:p>
+      <w:pPr>
+        <w:ind w:left="720"/>
+        <w:rPr>
+          <w:rFonts w:asciiTheme="minorHAnsi" w:hAnsiTheme="minorHAnsi" w:cstheme="minorHAnsi"/>
+          <w:b/>
+          <w:bCs/>
+          <w:sz w:val="28"/>
+          <w:szCs w:val="28"/>
+        </w:rPr>
+      </w:pPr>
+      <w:r>
+        <w:rPr>
+          <w:rFonts w:asciiTheme="minorHAnsi" w:hAnsiTheme="minorHAnsi" w:cstheme="minorHAnsi"/>
+          <w:b/>
+          <w:bCs/>
+          <w:sz w:val="28"/>
+          <w:szCs w:val="28"/>
+        </w:rPr>
+        <w:t>Touch provides us with vital information about our environment. It tells us when</w:t>
+      </w:r>
+      <w:r>
+        <w:rPr>
+          <w:rFonts w:asciiTheme="minorHAnsi" w:hAnsiTheme="minorHAnsi" w:cstheme="minorHAnsi"/>
+          <w:b/>
+          <w:bCs/>
+          <w:sz w:val="28"/>
+          <w:szCs w:val="28"/>
+        </w:rPr>
+        <w:t xml:space="preserve"> </w:t>
+      </w:r>
+      <w:r>
+        <w:rPr>
+          <w:rFonts w:asciiTheme="minorHAnsi" w:hAnsiTheme="minorHAnsi" w:cstheme="minorHAnsi"/>
+          <w:b/>
+          <w:bCs/>
+          <w:sz w:val="28"/>
+          <w:szCs w:val="28"/>
+        </w:rPr>
+        <w:t>we</w:t>
+      </w:r>
+      <w:r>
+        <w:rPr>
+          <w:rFonts w:asciiTheme="minorHAnsi" w:hAnsiTheme="minorHAnsi" w:cstheme="minorHAnsi"/>
+          <w:b/>
+          <w:bCs/>
+          <w:sz w:val="28"/>
+          <w:szCs w:val="28"/>
+        </w:rPr>
+        <w:t xml:space="preserve"> </w:t>
+      </w:r>
+      <w:r>
+        <w:rPr>
+          <w:rFonts w:asciiTheme="minorHAnsi" w:hAnsiTheme="minorHAnsi" w:cstheme="minorHAnsi"/>
+          <w:b/>
+          <w:bCs/>
+          <w:sz w:val="28"/>
+          <w:szCs w:val="28"/>
+        </w:rPr>
+        <w:t>touch something hot or cold and can therefore act as a warning. It also provides us with</w:t>
+      </w:r>
+      <w:r>
+        <w:rPr>
+          <w:rFonts w:asciiTheme="minorHAnsi" w:hAnsiTheme="minorHAnsi" w:cstheme="minorHAnsi"/>
+          <w:b/>
+          <w:bCs/>
+          <w:sz w:val="28"/>
+          <w:szCs w:val="28"/>
+        </w:rPr>
+        <w:t xml:space="preserve"> </w:t>
+      </w:r>
+      <w:r>
+        <w:rPr>
+          <w:rFonts w:asciiTheme="minorHAnsi" w:hAnsiTheme="minorHAnsi" w:cstheme="minorHAnsi"/>
+          <w:b/>
+          <w:bCs/>
+          <w:sz w:val="28"/>
+          <w:szCs w:val="28"/>
+        </w:rPr>
+        <w:t>feedback when we attempt to lift an object, for example. Consider the act of picking</w:t>
+      </w:r>
+      <w:r>
+        <w:rPr>
+          <w:rFonts w:asciiTheme="minorHAnsi" w:hAnsiTheme="minorHAnsi" w:cstheme="minorHAnsi"/>
+          <w:b/>
+          <w:bCs/>
+          <w:sz w:val="28"/>
+          <w:szCs w:val="28"/>
+        </w:rPr>
+        <w:t xml:space="preserve"> </w:t>
+      </w:r>
+      <w:r>
+        <w:rPr>
+          <w:rFonts w:asciiTheme="minorHAnsi" w:hAnsiTheme="minorHAnsi" w:cstheme="minorHAnsi"/>
+          <w:b/>
+          <w:bCs/>
+          <w:sz w:val="28"/>
+          <w:szCs w:val="28"/>
+        </w:rPr>
+        <w:t>up</w:t>
+      </w:r>
+      <w:r>
+        <w:rPr>
+          <w:rFonts w:asciiTheme="minorHAnsi" w:hAnsiTheme="minorHAnsi" w:cstheme="minorHAnsi"/>
+          <w:b/>
+          <w:bCs/>
+          <w:sz w:val="28"/>
+          <w:szCs w:val="28"/>
+        </w:rPr>
+        <w:t xml:space="preserve"> </w:t>
+      </w:r>
+      <w:r>
+        <w:rPr>
+          <w:rFonts w:asciiTheme="minorHAnsi" w:hAnsiTheme="minorHAnsi" w:cstheme="minorHAnsi"/>
+          <w:b/>
+          <w:bCs/>
+          <w:sz w:val="28"/>
+          <w:szCs w:val="28"/>
+        </w:rPr>
+        <w:t>a</w:t>
+      </w:r>
+      <w:r>
+        <w:rPr>
+          <w:rFonts w:asciiTheme="minorHAnsi" w:hAnsiTheme="minorHAnsi" w:cstheme="minorHAnsi"/>
+          <w:b/>
+          <w:bCs/>
+          <w:sz w:val="28"/>
+          <w:szCs w:val="28"/>
+        </w:rPr>
+        <w:t xml:space="preserve"> </w:t>
+      </w:r>
+      <w:r>
+        <w:rPr>
+          <w:rFonts w:asciiTheme="minorHAnsi" w:hAnsiTheme="minorHAnsi" w:cstheme="minorHAnsi"/>
+          <w:b/>
+          <w:bCs/>
+          <w:sz w:val="28"/>
+          <w:szCs w:val="28"/>
+        </w:rPr>
+        <w:t>glass of water. If we could only see the glass and not feel when our hand made contact with</w:t>
+      </w:r>
+      <w:r>
+        <w:rPr>
+          <w:rFonts w:asciiTheme="minorHAnsi" w:hAnsiTheme="minorHAnsi" w:cstheme="minorHAnsi"/>
+          <w:b/>
+          <w:bCs/>
+          <w:sz w:val="28"/>
+          <w:szCs w:val="28"/>
+        </w:rPr>
+        <w:t xml:space="preserve"> </w:t>
+      </w:r>
+      <w:r>
+        <w:rPr>
+          <w:rFonts w:asciiTheme="minorHAnsi" w:hAnsiTheme="minorHAnsi" w:cstheme="minorHAnsi"/>
+          <w:b/>
+          <w:bCs/>
+          <w:sz w:val="28"/>
+          <w:szCs w:val="28"/>
+        </w:rPr>
+        <w:t>it or feel its shape, the speed and accuracy of the action would be reduced. This is the</w:t>
+      </w:r>
+      <w:r>
+        <w:rPr>
+          <w:rFonts w:asciiTheme="minorHAnsi" w:hAnsiTheme="minorHAnsi" w:cstheme="minorHAnsi"/>
+          <w:b/>
+          <w:bCs/>
+          <w:sz w:val="28"/>
+          <w:szCs w:val="28"/>
+        </w:rPr>
+        <w:t xml:space="preserve"> </w:t>
+      </w:r>
+      <w:r>
+        <w:rPr>
+          <w:rFonts w:asciiTheme="minorHAnsi" w:hAnsiTheme="minorHAnsi" w:cstheme="minorHAnsi"/>
+          <w:b/>
+          <w:bCs/>
+          <w:sz w:val="28"/>
+          <w:szCs w:val="28"/>
+        </w:rPr>
+        <w:t>experience of users of certain virtual reality games: they can see the computer-generated</w:t>
+      </w:r>
+      <w:r>
+        <w:rPr>
+          <w:rFonts w:asciiTheme="minorHAnsi" w:hAnsiTheme="minorHAnsi" w:cstheme="minorHAnsi"/>
+          <w:b/>
+          <w:bCs/>
+          <w:sz w:val="28"/>
+          <w:szCs w:val="28"/>
+        </w:rPr>
+        <w:t xml:space="preserve"> </w:t>
+      </w:r>
+      <w:r>
+        <w:rPr>
+          <w:rFonts w:asciiTheme="minorHAnsi" w:hAnsiTheme="minorHAnsi" w:cstheme="minorHAnsi"/>
+          <w:b/>
+          <w:bCs/>
+          <w:sz w:val="28"/>
+          <w:szCs w:val="28"/>
+        </w:rPr>
+        <w:t>objects which they need to manipulate but they have no physical sensation of touching</w:t>
+      </w:r>
+      <w:r>
+        <w:rPr>
+          <w:rFonts w:asciiTheme="minorHAnsi" w:hAnsiTheme="minorHAnsi" w:cstheme="minorHAnsi"/>
+          <w:b/>
+          <w:bCs/>
+          <w:sz w:val="28"/>
+          <w:szCs w:val="28"/>
+        </w:rPr>
+        <w:t xml:space="preserve"> </w:t>
+      </w:r>
+      <w:r>
+        <w:rPr>
+          <w:rFonts w:asciiTheme="minorHAnsi" w:hAnsiTheme="minorHAnsi" w:cstheme="minorHAnsi"/>
+          <w:b/>
+          <w:bCs/>
+          <w:sz w:val="28"/>
+          <w:szCs w:val="28"/>
+        </w:rPr>
+        <w:t>them.</w:t>
+      </w:r>
+    </w:p>
+    <w:p>
+      <w:pPr>
+        <w:rPr>
+          <w:rFonts w:asciiTheme="minorHAnsi" w:hAnsiTheme="minorHAnsi" w:cstheme="minorHAnsi"/>
+          <w:b/>
+          <w:bCs/>
+          <w:sz w:val="28"/>
+          <w:szCs w:val="28"/>
+        </w:rPr>
+      </w:pPr>
+    </w:p>
+    <w:p>
+      <w:pPr>
+        <w:rPr>
+          <w:rFonts w:asciiTheme="minorHAnsi" w:hAnsiTheme="minorHAnsi" w:cstheme="minorHAnsi"/>
+          <w:b/>
+          <w:bCs/>
+          <w:sz w:val="28"/>
+          <w:szCs w:val="28"/>
+        </w:rPr>
+      </w:pPr>
+      <w:r>
+        <w:rPr>
+          <w:rFonts w:asciiTheme="minorHAnsi" w:hAnsiTheme="minorHAnsi" w:cstheme="minorHAnsi"/>
+          <w:b/>
+          <w:bCs/>
+          <w:sz w:val="28"/>
+          <w:szCs w:val="28"/>
+        </w:rPr>
+        <w:t>4</w:t>
+      </w:r>
+      <w:r>
+        <w:rPr>
+          <w:rFonts w:asciiTheme="minorHAnsi" w:hAnsiTheme="minorHAnsi" w:cstheme="minorHAnsi"/>
+          <w:b/>
+          <w:bCs/>
+          <w:sz w:val="28"/>
+          <w:szCs w:val="28"/>
+        </w:rPr>
+        <w:t>.</w:t>
+      </w:r>
+      <w:r>
+        <w:rPr>
+          <w:rFonts w:asciiTheme="minorHAnsi" w:hAnsiTheme="minorHAnsi" w:cstheme="minorHAnsi"/>
+          <w:b/>
+          <w:bCs/>
+          <w:sz w:val="28"/>
+          <w:szCs w:val="28"/>
+        </w:rPr>
+        <w:t xml:space="preserve"> Movement </w:t>
+      </w:r>
+    </w:p>
+    <w:p>
+      <w:pPr>
+        <w:ind w:left="720"/>
+        <w:rPr>
+          <w:rFonts w:asciiTheme="minorHAnsi" w:hAnsiTheme="minorHAnsi" w:cstheme="minorHAnsi"/>
+          <w:b/>
+          <w:bCs/>
+          <w:sz w:val="28"/>
+          <w:szCs w:val="28"/>
+        </w:rPr>
+      </w:pPr>
+      <w:r>
+        <w:rPr>
+          <w:rFonts w:asciiTheme="minorHAnsi" w:hAnsiTheme="minorHAnsi" w:cstheme="minorHAnsi"/>
+          <w:b/>
+          <w:bCs/>
+          <w:sz w:val="28"/>
+          <w:szCs w:val="28"/>
+        </w:rPr>
+        <w:t xml:space="preserve">A simple action such as hitting a button in response to a question involves </w:t>
+      </w:r>
+      <w:proofErr w:type="gramStart"/>
+      <w:r>
+        <w:rPr>
+          <w:rFonts w:asciiTheme="minorHAnsi" w:hAnsiTheme="minorHAnsi" w:cstheme="minorHAnsi"/>
+          <w:b/>
+          <w:bCs/>
+          <w:sz w:val="28"/>
+          <w:szCs w:val="28"/>
+        </w:rPr>
+        <w:t>a number of</w:t>
+      </w:r>
+      <w:proofErr w:type="gramEnd"/>
+      <w:r>
+        <w:rPr>
+          <w:rFonts w:asciiTheme="minorHAnsi" w:hAnsiTheme="minorHAnsi" w:cstheme="minorHAnsi"/>
+          <w:b/>
+          <w:bCs/>
+          <w:sz w:val="28"/>
+          <w:szCs w:val="28"/>
+        </w:rPr>
+        <w:t xml:space="preserve"> </w:t>
+      </w:r>
+      <w:r>
+        <w:rPr>
+          <w:rFonts w:asciiTheme="minorHAnsi" w:hAnsiTheme="minorHAnsi" w:cstheme="minorHAnsi"/>
+          <w:b/>
+          <w:bCs/>
+          <w:sz w:val="28"/>
+          <w:szCs w:val="28"/>
+        </w:rPr>
+        <w:t>processing stages. The stimulus (of the question) is received through the sensory receptors</w:t>
+      </w:r>
+      <w:r>
+        <w:rPr>
+          <w:rFonts w:asciiTheme="minorHAnsi" w:hAnsiTheme="minorHAnsi" w:cstheme="minorHAnsi"/>
+          <w:b/>
+          <w:bCs/>
+          <w:sz w:val="28"/>
+          <w:szCs w:val="28"/>
+        </w:rPr>
+        <w:t xml:space="preserve"> </w:t>
+      </w:r>
+      <w:r>
+        <w:rPr>
+          <w:rFonts w:asciiTheme="minorHAnsi" w:hAnsiTheme="minorHAnsi" w:cstheme="minorHAnsi"/>
+          <w:b/>
+          <w:bCs/>
+          <w:sz w:val="28"/>
+          <w:szCs w:val="28"/>
+        </w:rPr>
+        <w:t>and transmitted to the brain. The question is processed, and a valid response generated. The</w:t>
+      </w:r>
+      <w:r>
+        <w:rPr>
+          <w:rFonts w:asciiTheme="minorHAnsi" w:hAnsiTheme="minorHAnsi" w:cstheme="minorHAnsi"/>
+          <w:b/>
+          <w:bCs/>
+          <w:sz w:val="28"/>
+          <w:szCs w:val="28"/>
+        </w:rPr>
+        <w:t xml:space="preserve"> </w:t>
+      </w:r>
+      <w:r>
+        <w:rPr>
+          <w:rFonts w:asciiTheme="minorHAnsi" w:hAnsiTheme="minorHAnsi" w:cstheme="minorHAnsi"/>
+          <w:b/>
+          <w:bCs/>
+          <w:sz w:val="28"/>
+          <w:szCs w:val="28"/>
+        </w:rPr>
+        <w:t>brain then tells the appropriate muscles to respond. Each of these stages takes time, which</w:t>
+      </w:r>
+      <w:r>
+        <w:rPr>
+          <w:rFonts w:asciiTheme="minorHAnsi" w:hAnsiTheme="minorHAnsi" w:cstheme="minorHAnsi"/>
+          <w:b/>
+          <w:bCs/>
+          <w:sz w:val="28"/>
+          <w:szCs w:val="28"/>
+        </w:rPr>
+        <w:t xml:space="preserve"> </w:t>
+      </w:r>
+      <w:r>
+        <w:rPr>
+          <w:rFonts w:asciiTheme="minorHAnsi" w:hAnsiTheme="minorHAnsi" w:cstheme="minorHAnsi"/>
+          <w:b/>
+          <w:bCs/>
+          <w:sz w:val="28"/>
+          <w:szCs w:val="28"/>
+        </w:rPr>
+        <w:t>can be roughly divided into reaction time and movement time.</w:t>
+      </w:r>
+    </w:p>
+    <w:p>
+      <w:pPr>
+        <w:rPr>
+          <w:rFonts w:asciiTheme="minorHAnsi" w:hAnsiTheme="minorHAnsi" w:cstheme="minorHAnsi"/>
+          <w:b/>
+          <w:bCs/>
+          <w:sz w:val="28"/>
+          <w:szCs w:val="28"/>
+        </w:rPr>
+      </w:pPr>
+      <w:r>
+        <w:rPr>
+          <w:rFonts w:asciiTheme="minorHAnsi" w:hAnsiTheme="minorHAnsi" w:cstheme="minorHAnsi"/>
+          <w:b/>
+          <w:bCs/>
+          <w:sz w:val="28"/>
+          <w:szCs w:val="28"/>
+        </w:rPr>
+        <w:br w:type="page"/>
+      </w:r>
+    </w:p>
+    <w:p>
+      <w:pPr>
+        <w:rPr>
+          <w:rFonts w:asciiTheme="minorHAnsi" w:hAnsiTheme="minorHAnsi" w:cstheme="minorHAnsi"/>
+          <w:b/>
+          <w:bCs/>
+          <w:sz w:val="28"/>
+          <w:szCs w:val="28"/>
+        </w:rPr>
+      </w:pPr>
+      <w:r>
+        <w:rPr>
+          <w:rFonts w:asciiTheme="minorHAnsi" w:hAnsiTheme="minorHAnsi" w:cstheme="minorHAnsi"/>
+          <w:b/>
+          <w:bCs/>
+          <w:sz w:val="28"/>
+          <w:szCs w:val="28"/>
+        </w:rPr>
+        <w:lastRenderedPageBreak/>
         <w:t xml:space="preserve">1.b) </w:t>
       </w:r>
       <w:r>
@@ -139,6 +1155,7 @@
           <w:rFonts w:asciiTheme="minorHAnsi" w:hAnsiTheme="minorHAnsi" w:cstheme="minorHAnsi"/>
           <w:b/>
           <w:bCs/>
+          <w:color w:val="FF0000"/>
           <w:sz w:val="28"/>
           <w:szCs w:val="28"/>
           <w:lang w:val="en-IN"/>
@@ -149,6 +1166,7 @@
           <w:rFonts w:asciiTheme="minorHAnsi" w:hAnsiTheme="minorHAnsi" w:cstheme="minorHAnsi"/>
           <w:b/>
           <w:bCs/>
+          <w:color w:val="FF0000"/>
           <w:sz w:val="28"/>
           <w:szCs w:val="28"/>
         </w:rPr>
@@ -163,9 +1181,995 @@
           <w:bCs/>
           <w:sz w:val="28"/>
           <w:szCs w:val="28"/>
-          <w:lang w:val="en-IN"/>
-        </w:rPr>
-      </w:pPr>
+        </w:rPr>
+      </w:pPr>
+      <w:r>
+        <w:rPr>
+          <w:rFonts w:asciiTheme="minorHAnsi" w:hAnsiTheme="minorHAnsi" w:cstheme="minorHAnsi"/>
+          <w:b/>
+          <w:bCs/>
+          <w:sz w:val="28"/>
+          <w:szCs w:val="28"/>
+        </w:rPr>
+        <w:t>Our memory contains our knowledge of actions or procedures. It allows us to</w:t>
+      </w:r>
+      <w:r>
+        <w:rPr>
+          <w:rFonts w:asciiTheme="minorHAnsi" w:hAnsiTheme="minorHAnsi" w:cstheme="minorHAnsi"/>
+          <w:b/>
+          <w:bCs/>
+          <w:sz w:val="28"/>
+          <w:szCs w:val="28"/>
+        </w:rPr>
+        <w:t xml:space="preserve"> </w:t>
+      </w:r>
+      <w:r>
+        <w:rPr>
+          <w:rFonts w:asciiTheme="minorHAnsi" w:hAnsiTheme="minorHAnsi" w:cstheme="minorHAnsi"/>
+          <w:b/>
+          <w:bCs/>
+          <w:sz w:val="28"/>
+          <w:szCs w:val="28"/>
+        </w:rPr>
+        <w:t>repeat actions, to use language, and to use new information received via our senses. It also gives</w:t>
+      </w:r>
+      <w:r>
+        <w:rPr>
+          <w:rFonts w:asciiTheme="minorHAnsi" w:hAnsiTheme="minorHAnsi" w:cstheme="minorHAnsi"/>
+          <w:b/>
+          <w:bCs/>
+          <w:sz w:val="28"/>
+          <w:szCs w:val="28"/>
+        </w:rPr>
+        <w:t xml:space="preserve"> </w:t>
+      </w:r>
+      <w:r>
+        <w:rPr>
+          <w:rFonts w:asciiTheme="minorHAnsi" w:hAnsiTheme="minorHAnsi" w:cstheme="minorHAnsi"/>
+          <w:b/>
+          <w:bCs/>
+          <w:sz w:val="28"/>
+          <w:szCs w:val="28"/>
+        </w:rPr>
+        <w:t>us</w:t>
+      </w:r>
+      <w:r>
+        <w:rPr>
+          <w:rFonts w:asciiTheme="minorHAnsi" w:hAnsiTheme="minorHAnsi" w:cstheme="minorHAnsi"/>
+          <w:b/>
+          <w:bCs/>
+          <w:sz w:val="28"/>
+          <w:szCs w:val="28"/>
+        </w:rPr>
+        <w:t xml:space="preserve"> </w:t>
+      </w:r>
+      <w:r>
+        <w:rPr>
+          <w:rFonts w:asciiTheme="minorHAnsi" w:hAnsiTheme="minorHAnsi" w:cstheme="minorHAnsi"/>
+          <w:b/>
+          <w:bCs/>
+          <w:sz w:val="28"/>
+          <w:szCs w:val="28"/>
+        </w:rPr>
+        <w:t xml:space="preserve">our sense of identity, by preserving information from our past experiences. </w:t>
+      </w:r>
+    </w:p>
+    <w:p>
+      <w:pPr>
+        <w:rPr>
+          <w:rFonts w:asciiTheme="minorHAnsi" w:hAnsiTheme="minorHAnsi" w:cstheme="minorHAnsi"/>
+          <w:b/>
+          <w:bCs/>
+          <w:sz w:val="28"/>
+          <w:szCs w:val="28"/>
+        </w:rPr>
+      </w:pPr>
+    </w:p>
+    <w:p>
+      <w:pPr>
+        <w:rPr>
+          <w:rFonts w:asciiTheme="minorHAnsi" w:hAnsiTheme="minorHAnsi" w:cstheme="minorHAnsi"/>
+          <w:b/>
+          <w:bCs/>
+          <w:sz w:val="28"/>
+          <w:szCs w:val="28"/>
+        </w:rPr>
+      </w:pPr>
+      <w:r>
+        <w:rPr>
+          <w:rFonts w:asciiTheme="minorHAnsi" w:hAnsiTheme="minorHAnsi" w:cstheme="minorHAnsi"/>
+          <w:b/>
+          <w:bCs/>
+          <w:sz w:val="28"/>
+          <w:szCs w:val="28"/>
+        </w:rPr>
+        <w:t>Memory is the second part of our model of the human as an information-processing</w:t>
+      </w:r>
+      <w:r>
+        <w:rPr>
+          <w:rFonts w:asciiTheme="minorHAnsi" w:hAnsiTheme="minorHAnsi" w:cstheme="minorHAnsi"/>
+          <w:b/>
+          <w:bCs/>
+          <w:sz w:val="28"/>
+          <w:szCs w:val="28"/>
+        </w:rPr>
+        <w:t xml:space="preserve"> </w:t>
+      </w:r>
+      <w:r>
+        <w:rPr>
+          <w:rFonts w:asciiTheme="minorHAnsi" w:hAnsiTheme="minorHAnsi" w:cstheme="minorHAnsi"/>
+          <w:b/>
+          <w:bCs/>
+          <w:sz w:val="28"/>
+          <w:szCs w:val="28"/>
+        </w:rPr>
+        <w:t>system. Memory is associated with each level of processing. Bearing this in mind, we</w:t>
+      </w:r>
+      <w:r>
+        <w:rPr>
+          <w:rFonts w:asciiTheme="minorHAnsi" w:hAnsiTheme="minorHAnsi" w:cstheme="minorHAnsi"/>
+          <w:b/>
+          <w:bCs/>
+          <w:sz w:val="28"/>
+          <w:szCs w:val="28"/>
+        </w:rPr>
+        <w:t xml:space="preserve"> </w:t>
+      </w:r>
+      <w:r>
+        <w:rPr>
+          <w:rFonts w:asciiTheme="minorHAnsi" w:hAnsiTheme="minorHAnsi" w:cstheme="minorHAnsi"/>
+          <w:b/>
+          <w:bCs/>
+          <w:sz w:val="28"/>
+          <w:szCs w:val="28"/>
+        </w:rPr>
+        <w:t>will consider the way in which memory is structured and the activities that take place within</w:t>
+      </w:r>
+      <w:r>
+        <w:rPr>
+          <w:rFonts w:asciiTheme="minorHAnsi" w:hAnsiTheme="minorHAnsi" w:cstheme="minorHAnsi"/>
+          <w:b/>
+          <w:bCs/>
+          <w:sz w:val="28"/>
+          <w:szCs w:val="28"/>
+        </w:rPr>
+        <w:t xml:space="preserve"> </w:t>
+      </w:r>
+      <w:r>
+        <w:rPr>
+          <w:rFonts w:asciiTheme="minorHAnsi" w:hAnsiTheme="minorHAnsi" w:cstheme="minorHAnsi"/>
+          <w:b/>
+          <w:bCs/>
+          <w:sz w:val="28"/>
+          <w:szCs w:val="28"/>
+        </w:rPr>
+        <w:t>the</w:t>
+      </w:r>
+      <w:r>
+        <w:rPr>
+          <w:rFonts w:asciiTheme="minorHAnsi" w:hAnsiTheme="minorHAnsi" w:cstheme="minorHAnsi"/>
+          <w:b/>
+          <w:bCs/>
+          <w:sz w:val="28"/>
+          <w:szCs w:val="28"/>
+        </w:rPr>
+        <w:t xml:space="preserve"> </w:t>
+      </w:r>
+      <w:r>
+        <w:rPr>
+          <w:rFonts w:asciiTheme="minorHAnsi" w:hAnsiTheme="minorHAnsi" w:cstheme="minorHAnsi"/>
+          <w:b/>
+          <w:bCs/>
+          <w:sz w:val="28"/>
+          <w:szCs w:val="28"/>
+        </w:rPr>
+        <w:t>system. It is generally agreed that there are three types of memory or memory function: sensory buffers, short-term memory or working memory, and long-term</w:t>
+      </w:r>
+      <w:r>
+        <w:rPr>
+          <w:rFonts w:asciiTheme="minorHAnsi" w:hAnsiTheme="minorHAnsi" w:cstheme="minorHAnsi"/>
+          <w:b/>
+          <w:bCs/>
+          <w:sz w:val="28"/>
+          <w:szCs w:val="28"/>
+        </w:rPr>
+        <w:t xml:space="preserve"> </w:t>
+      </w:r>
+      <w:r>
+        <w:rPr>
+          <w:rFonts w:asciiTheme="minorHAnsi" w:hAnsiTheme="minorHAnsi" w:cstheme="minorHAnsi"/>
+          <w:b/>
+          <w:bCs/>
+          <w:sz w:val="28"/>
+          <w:szCs w:val="28"/>
+        </w:rPr>
+        <w:t>memory</w:t>
+      </w:r>
+      <w:r>
+        <w:rPr>
+          <w:rFonts w:asciiTheme="minorHAnsi" w:hAnsiTheme="minorHAnsi" w:cstheme="minorHAnsi"/>
+          <w:b/>
+          <w:bCs/>
+          <w:sz w:val="28"/>
+          <w:szCs w:val="28"/>
+        </w:rPr>
+        <w:t>.</w:t>
+      </w:r>
+    </w:p>
+    <w:p>
+      <w:pPr>
+        <w:rPr>
+          <w:rFonts w:asciiTheme="minorHAnsi" w:hAnsiTheme="minorHAnsi" w:cstheme="minorHAnsi"/>
+          <w:b/>
+          <w:bCs/>
+          <w:sz w:val="28"/>
+          <w:szCs w:val="28"/>
+        </w:rPr>
+      </w:pPr>
+    </w:p>
+    <w:p>
+      <w:pPr>
+        <w:rPr>
+          <w:rFonts w:asciiTheme="minorHAnsi" w:hAnsiTheme="minorHAnsi" w:cstheme="minorHAnsi"/>
+          <w:b/>
+          <w:bCs/>
+          <w:sz w:val="28"/>
+          <w:szCs w:val="28"/>
+        </w:rPr>
+      </w:pPr>
+    </w:p>
+    <w:p>
+      <w:pPr>
+        <w:rPr>
+          <w:rFonts w:asciiTheme="minorHAnsi" w:hAnsiTheme="minorHAnsi" w:cstheme="minorHAnsi"/>
+          <w:b/>
+          <w:bCs/>
+          <w:sz w:val="28"/>
+          <w:szCs w:val="28"/>
+        </w:rPr>
+      </w:pPr>
+      <w:r>
+        <w:rPr>
+          <w:rFonts w:asciiTheme="minorHAnsi" w:hAnsiTheme="minorHAnsi" w:cstheme="minorHAnsi"/>
+          <w:b/>
+          <w:bCs/>
+          <w:sz w:val="28"/>
+          <w:szCs w:val="28"/>
+        </w:rPr>
+        <w:t xml:space="preserve">1. </w:t>
+      </w:r>
+      <w:r>
+        <w:rPr>
+          <w:rFonts w:asciiTheme="minorHAnsi" w:hAnsiTheme="minorHAnsi" w:cstheme="minorHAnsi"/>
+          <w:b/>
+          <w:bCs/>
+          <w:sz w:val="28"/>
+          <w:szCs w:val="28"/>
+        </w:rPr>
+        <w:t>Sensory memory</w:t>
+      </w:r>
+    </w:p>
+    <w:p>
+      <w:pPr>
+        <w:ind w:left="720"/>
+        <w:rPr>
+          <w:rFonts w:asciiTheme="minorHAnsi" w:hAnsiTheme="minorHAnsi" w:cstheme="minorHAnsi"/>
+          <w:b/>
+          <w:bCs/>
+          <w:sz w:val="28"/>
+          <w:szCs w:val="28"/>
+        </w:rPr>
+      </w:pPr>
+      <w:r>
+        <w:rPr>
+          <w:rFonts w:asciiTheme="minorHAnsi" w:hAnsiTheme="minorHAnsi" w:cstheme="minorHAnsi"/>
+          <w:b/>
+          <w:bCs/>
+          <w:sz w:val="28"/>
+          <w:szCs w:val="28"/>
+        </w:rPr>
+        <w:t xml:space="preserve"> The sensory memories act as buffers for stimuli received through the senses. A</w:t>
+      </w:r>
+      <w:r>
+        <w:rPr>
+          <w:rFonts w:asciiTheme="minorHAnsi" w:hAnsiTheme="minorHAnsi" w:cstheme="minorHAnsi"/>
+          <w:b/>
+          <w:bCs/>
+          <w:sz w:val="28"/>
+          <w:szCs w:val="28"/>
+        </w:rPr>
+        <w:t xml:space="preserve"> </w:t>
+      </w:r>
+      <w:r>
+        <w:rPr>
+          <w:rFonts w:asciiTheme="minorHAnsi" w:hAnsiTheme="minorHAnsi" w:cstheme="minorHAnsi"/>
+          <w:b/>
+          <w:bCs/>
+          <w:sz w:val="28"/>
+          <w:szCs w:val="28"/>
+        </w:rPr>
+        <w:t>sensory</w:t>
+      </w:r>
+      <w:r>
+        <w:rPr>
+          <w:rFonts w:asciiTheme="minorHAnsi" w:hAnsiTheme="minorHAnsi" w:cstheme="minorHAnsi"/>
+          <w:b/>
+          <w:bCs/>
+          <w:sz w:val="28"/>
+          <w:szCs w:val="28"/>
+        </w:rPr>
+        <w:t xml:space="preserve"> </w:t>
+      </w:r>
+      <w:r>
+        <w:rPr>
+          <w:rFonts w:asciiTheme="minorHAnsi" w:hAnsiTheme="minorHAnsi" w:cstheme="minorHAnsi"/>
+          <w:b/>
+          <w:bCs/>
+          <w:sz w:val="28"/>
+          <w:szCs w:val="28"/>
+        </w:rPr>
+        <w:t>memory exists for each sensory channel: iconic memory for visual stimuli, echoic memory</w:t>
+      </w:r>
+      <w:r>
+        <w:rPr>
+          <w:rFonts w:asciiTheme="minorHAnsi" w:hAnsiTheme="minorHAnsi" w:cstheme="minorHAnsi"/>
+          <w:b/>
+          <w:bCs/>
+          <w:sz w:val="28"/>
+          <w:szCs w:val="28"/>
+        </w:rPr>
+        <w:t xml:space="preserve"> </w:t>
+      </w:r>
+      <w:r>
+        <w:rPr>
+          <w:rFonts w:asciiTheme="minorHAnsi" w:hAnsiTheme="minorHAnsi" w:cstheme="minorHAnsi"/>
+          <w:b/>
+          <w:bCs/>
+          <w:sz w:val="28"/>
+          <w:szCs w:val="28"/>
+        </w:rPr>
+        <w:t>for aural stimuli and haptic memory for touch. These memories are constantly overwritten</w:t>
+      </w:r>
+      <w:r>
+        <w:rPr>
+          <w:rFonts w:asciiTheme="minorHAnsi" w:hAnsiTheme="minorHAnsi" w:cstheme="minorHAnsi"/>
+          <w:b/>
+          <w:bCs/>
+          <w:sz w:val="28"/>
+          <w:szCs w:val="28"/>
+        </w:rPr>
+        <w:t xml:space="preserve"> </w:t>
+      </w:r>
+      <w:r>
+        <w:rPr>
+          <w:rFonts w:asciiTheme="minorHAnsi" w:hAnsiTheme="minorHAnsi" w:cstheme="minorHAnsi"/>
+          <w:b/>
+          <w:bCs/>
+          <w:sz w:val="28"/>
+          <w:szCs w:val="28"/>
+        </w:rPr>
+        <w:t>by new information coming in on these channels.</w:t>
+      </w:r>
+    </w:p>
+    <w:p>
+      <w:pPr>
+        <w:rPr>
+          <w:rFonts w:asciiTheme="minorHAnsi" w:hAnsiTheme="minorHAnsi" w:cstheme="minorHAnsi"/>
+          <w:b/>
+          <w:bCs/>
+          <w:sz w:val="28"/>
+          <w:szCs w:val="28"/>
+        </w:rPr>
+      </w:pPr>
+    </w:p>
+    <w:p>
+      <w:pPr>
+        <w:rPr>
+          <w:rFonts w:asciiTheme="minorHAnsi" w:hAnsiTheme="minorHAnsi" w:cstheme="minorHAnsi"/>
+          <w:b/>
+          <w:bCs/>
+          <w:sz w:val="28"/>
+          <w:szCs w:val="28"/>
+        </w:rPr>
+      </w:pPr>
+      <w:r>
+        <w:rPr>
+          <w:rFonts w:asciiTheme="minorHAnsi" w:hAnsiTheme="minorHAnsi" w:cstheme="minorHAnsi"/>
+          <w:b/>
+          <w:bCs/>
+          <w:sz w:val="28"/>
+          <w:szCs w:val="28"/>
+        </w:rPr>
+        <w:t>2</w:t>
+      </w:r>
+      <w:r>
+        <w:rPr>
+          <w:rFonts w:asciiTheme="minorHAnsi" w:hAnsiTheme="minorHAnsi" w:cstheme="minorHAnsi"/>
+          <w:b/>
+          <w:bCs/>
+          <w:sz w:val="28"/>
+          <w:szCs w:val="28"/>
+        </w:rPr>
+        <w:t xml:space="preserve">. </w:t>
+      </w:r>
+      <w:r>
+        <w:rPr>
+          <w:rFonts w:asciiTheme="minorHAnsi" w:hAnsiTheme="minorHAnsi" w:cstheme="minorHAnsi"/>
+          <w:b/>
+          <w:bCs/>
+          <w:sz w:val="28"/>
+          <w:szCs w:val="28"/>
+        </w:rPr>
+        <w:t xml:space="preserve">Short-term memory </w:t>
+      </w:r>
+    </w:p>
+    <w:p>
+      <w:pPr>
+        <w:ind w:left="720"/>
+        <w:rPr>
+          <w:rFonts w:asciiTheme="minorHAnsi" w:hAnsiTheme="minorHAnsi" w:cstheme="minorHAnsi"/>
+          <w:b/>
+          <w:bCs/>
+          <w:sz w:val="28"/>
+          <w:szCs w:val="28"/>
+        </w:rPr>
+      </w:pPr>
+      <w:r>
+        <w:rPr>
+          <w:rFonts w:asciiTheme="minorHAnsi" w:hAnsiTheme="minorHAnsi" w:cstheme="minorHAnsi"/>
+          <w:b/>
+          <w:bCs/>
+          <w:sz w:val="28"/>
+          <w:szCs w:val="28"/>
+        </w:rPr>
+        <w:t xml:space="preserve">Short-term memory or working memory acts as a </w:t>
+      </w:r>
+      <w:r>
+        <w:rPr>
+          <w:rFonts w:asciiTheme="minorHAnsi" w:hAnsiTheme="minorHAnsi" w:cstheme="minorHAnsi"/>
+          <w:b/>
+          <w:bCs/>
+          <w:sz w:val="28"/>
+          <w:szCs w:val="28"/>
+        </w:rPr>
+        <w:t>“</w:t>
+      </w:r>
+      <w:proofErr w:type="gramStart"/>
+      <w:r>
+        <w:rPr>
+          <w:rFonts w:asciiTheme="minorHAnsi" w:hAnsiTheme="minorHAnsi" w:cstheme="minorHAnsi"/>
+          <w:b/>
+          <w:bCs/>
+          <w:sz w:val="28"/>
+          <w:szCs w:val="28"/>
+        </w:rPr>
+        <w:t>scratch-pad</w:t>
+      </w:r>
+      <w:proofErr w:type="gramEnd"/>
+      <w:r>
+        <w:rPr>
+          <w:rFonts w:asciiTheme="minorHAnsi" w:hAnsiTheme="minorHAnsi" w:cstheme="minorHAnsi"/>
+          <w:b/>
+          <w:bCs/>
+          <w:sz w:val="28"/>
+          <w:szCs w:val="28"/>
+        </w:rPr>
+        <w:t xml:space="preserve">” </w:t>
+      </w:r>
+      <w:r>
+        <w:rPr>
+          <w:rFonts w:asciiTheme="minorHAnsi" w:hAnsiTheme="minorHAnsi" w:cstheme="minorHAnsi"/>
+          <w:b/>
+          <w:bCs/>
+          <w:sz w:val="28"/>
+          <w:szCs w:val="28"/>
+        </w:rPr>
+        <w:t>for temporary recall of</w:t>
+      </w:r>
+      <w:r>
+        <w:rPr>
+          <w:rFonts w:asciiTheme="minorHAnsi" w:hAnsiTheme="minorHAnsi" w:cstheme="minorHAnsi"/>
+          <w:b/>
+          <w:bCs/>
+          <w:sz w:val="28"/>
+          <w:szCs w:val="28"/>
+        </w:rPr>
+        <w:t xml:space="preserve"> </w:t>
+      </w:r>
+      <w:r>
+        <w:rPr>
+          <w:rFonts w:asciiTheme="minorHAnsi" w:hAnsiTheme="minorHAnsi" w:cstheme="minorHAnsi"/>
+          <w:b/>
+          <w:bCs/>
+          <w:sz w:val="28"/>
+          <w:szCs w:val="28"/>
+        </w:rPr>
+        <w:t>information. It is used to store information which is only required fleetingly. Short-term memory can be accessed rapidly, in the order of 70 ms. It also decays rapidly, meaning</w:t>
+      </w:r>
+      <w:r>
+        <w:rPr>
+          <w:rFonts w:asciiTheme="minorHAnsi" w:hAnsiTheme="minorHAnsi" w:cstheme="minorHAnsi"/>
+          <w:b/>
+          <w:bCs/>
+          <w:sz w:val="28"/>
+          <w:szCs w:val="28"/>
+        </w:rPr>
+        <w:t xml:space="preserve"> </w:t>
+      </w:r>
+      <w:r>
+        <w:rPr>
+          <w:rFonts w:asciiTheme="minorHAnsi" w:hAnsiTheme="minorHAnsi" w:cstheme="minorHAnsi"/>
+          <w:b/>
+          <w:bCs/>
+          <w:sz w:val="28"/>
+          <w:szCs w:val="28"/>
+        </w:rPr>
+        <w:t>that information can only be held there temporarily, in the order of 200 ms. Short-term</w:t>
+      </w:r>
+      <w:r>
+        <w:rPr>
+          <w:rFonts w:asciiTheme="minorHAnsi" w:hAnsiTheme="minorHAnsi" w:cstheme="minorHAnsi"/>
+          <w:b/>
+          <w:bCs/>
+          <w:sz w:val="28"/>
+          <w:szCs w:val="28"/>
+        </w:rPr>
+        <w:t xml:space="preserve"> </w:t>
+      </w:r>
+      <w:r>
+        <w:rPr>
+          <w:rFonts w:asciiTheme="minorHAnsi" w:hAnsiTheme="minorHAnsi" w:cstheme="minorHAnsi"/>
+          <w:b/>
+          <w:bCs/>
+          <w:sz w:val="28"/>
+          <w:szCs w:val="28"/>
+        </w:rPr>
+        <w:t>memory</w:t>
+      </w:r>
+      <w:r>
+        <w:rPr>
+          <w:rFonts w:asciiTheme="minorHAnsi" w:hAnsiTheme="minorHAnsi" w:cstheme="minorHAnsi"/>
+          <w:b/>
+          <w:bCs/>
+          <w:sz w:val="28"/>
+          <w:szCs w:val="28"/>
+        </w:rPr>
+        <w:t xml:space="preserve"> </w:t>
+      </w:r>
+      <w:r>
+        <w:rPr>
+          <w:rFonts w:asciiTheme="minorHAnsi" w:hAnsiTheme="minorHAnsi" w:cstheme="minorHAnsi"/>
+          <w:b/>
+          <w:bCs/>
+          <w:sz w:val="28"/>
+          <w:szCs w:val="28"/>
+        </w:rPr>
+        <w:t>also has a limited</w:t>
+      </w:r>
+      <w:r>
+        <w:rPr>
+          <w:rFonts w:asciiTheme="minorHAnsi" w:hAnsiTheme="minorHAnsi" w:cstheme="minorHAnsi"/>
+          <w:b/>
+          <w:bCs/>
+          <w:sz w:val="28"/>
+          <w:szCs w:val="28"/>
+        </w:rPr>
+        <w:t>.</w:t>
+      </w:r>
+      <w:r>
+        <w:rPr>
+          <w:rFonts w:asciiTheme="minorHAnsi" w:hAnsiTheme="minorHAnsi" w:cstheme="minorHAnsi"/>
+          <w:b/>
+          <w:bCs/>
+          <w:sz w:val="28"/>
+          <w:szCs w:val="28"/>
+        </w:rPr>
+        <w:t xml:space="preserve"> capacity</w:t>
+      </w:r>
+      <w:r>
+        <w:rPr>
+          <w:rFonts w:asciiTheme="minorHAnsi" w:hAnsiTheme="minorHAnsi" w:cstheme="minorHAnsi"/>
+          <w:b/>
+          <w:bCs/>
+          <w:sz w:val="28"/>
+          <w:szCs w:val="28"/>
+        </w:rPr>
+        <w:t>..</w:t>
+      </w:r>
+    </w:p>
+    <w:p>
+      <w:pPr>
+        <w:rPr>
+          <w:rFonts w:asciiTheme="minorHAnsi" w:hAnsiTheme="minorHAnsi" w:cstheme="minorHAnsi"/>
+          <w:b/>
+          <w:bCs/>
+          <w:sz w:val="28"/>
+          <w:szCs w:val="28"/>
+        </w:rPr>
+      </w:pPr>
+    </w:p>
+    <w:p>
+      <w:pPr>
+        <w:rPr>
+          <w:rFonts w:asciiTheme="minorHAnsi" w:hAnsiTheme="minorHAnsi" w:cstheme="minorHAnsi"/>
+          <w:b/>
+          <w:bCs/>
+          <w:sz w:val="28"/>
+          <w:szCs w:val="28"/>
+        </w:rPr>
+      </w:pPr>
+      <w:r>
+        <w:rPr>
+          <w:rFonts w:asciiTheme="minorHAnsi" w:hAnsiTheme="minorHAnsi" w:cstheme="minorHAnsi"/>
+          <w:b/>
+          <w:bCs/>
+          <w:sz w:val="28"/>
+          <w:szCs w:val="28"/>
+        </w:rPr>
+        <w:t>3</w:t>
+      </w:r>
+      <w:r>
+        <w:rPr>
+          <w:rFonts w:asciiTheme="minorHAnsi" w:hAnsiTheme="minorHAnsi" w:cstheme="minorHAnsi"/>
+          <w:b/>
+          <w:bCs/>
+          <w:sz w:val="28"/>
+          <w:szCs w:val="28"/>
+        </w:rPr>
+        <w:t xml:space="preserve">. </w:t>
+      </w:r>
+      <w:r>
+        <w:rPr>
+          <w:rFonts w:asciiTheme="minorHAnsi" w:hAnsiTheme="minorHAnsi" w:cstheme="minorHAnsi"/>
+          <w:b/>
+          <w:bCs/>
+          <w:sz w:val="28"/>
+          <w:szCs w:val="28"/>
+        </w:rPr>
+        <w:t>Long-term memory</w:t>
+      </w:r>
+    </w:p>
+    <w:p>
+      <w:pPr>
+        <w:ind w:left="720"/>
+        <w:rPr>
+          <w:rFonts w:asciiTheme="minorHAnsi" w:hAnsiTheme="minorHAnsi" w:cstheme="minorHAnsi"/>
+          <w:b/>
+          <w:bCs/>
+          <w:sz w:val="28"/>
+          <w:szCs w:val="28"/>
+        </w:rPr>
+      </w:pPr>
+      <w:r>
+        <w:rPr>
+          <w:rFonts w:asciiTheme="minorHAnsi" w:hAnsiTheme="minorHAnsi" w:cstheme="minorHAnsi"/>
+          <w:b/>
+          <w:bCs/>
+          <w:sz w:val="28"/>
+          <w:szCs w:val="28"/>
+        </w:rPr>
+        <w:t>If short-term memory is our working memory or ‗</w:t>
+      </w:r>
+      <w:proofErr w:type="gramStart"/>
+      <w:r>
+        <w:rPr>
+          <w:rFonts w:asciiTheme="minorHAnsi" w:hAnsiTheme="minorHAnsi" w:cstheme="minorHAnsi"/>
+          <w:b/>
+          <w:bCs/>
+          <w:sz w:val="28"/>
+          <w:szCs w:val="28"/>
+        </w:rPr>
+        <w:t>scratch-pad</w:t>
+      </w:r>
+      <w:proofErr w:type="gramEnd"/>
+      <w:r>
+        <w:rPr>
+          <w:rFonts w:asciiTheme="minorHAnsi" w:hAnsiTheme="minorHAnsi" w:cstheme="minorHAnsi"/>
+          <w:b/>
+          <w:bCs/>
+          <w:sz w:val="28"/>
+          <w:szCs w:val="28"/>
+        </w:rPr>
+        <w:t>‗, long-term</w:t>
+      </w:r>
+      <w:r>
+        <w:rPr>
+          <w:rFonts w:asciiTheme="minorHAnsi" w:hAnsiTheme="minorHAnsi" w:cstheme="minorHAnsi"/>
+          <w:b/>
+          <w:bCs/>
+          <w:sz w:val="28"/>
+          <w:szCs w:val="28"/>
+        </w:rPr>
+        <w:t xml:space="preserve"> </w:t>
+      </w:r>
+      <w:r>
+        <w:rPr>
+          <w:rFonts w:asciiTheme="minorHAnsi" w:hAnsiTheme="minorHAnsi" w:cstheme="minorHAnsi"/>
+          <w:b/>
+          <w:bCs/>
+          <w:sz w:val="28"/>
+          <w:szCs w:val="28"/>
+        </w:rPr>
+        <w:t>memory</w:t>
+      </w:r>
+      <w:r>
+        <w:rPr>
+          <w:rFonts w:asciiTheme="minorHAnsi" w:hAnsiTheme="minorHAnsi" w:cstheme="minorHAnsi"/>
+          <w:b/>
+          <w:bCs/>
+          <w:sz w:val="28"/>
+          <w:szCs w:val="28"/>
+        </w:rPr>
+        <w:t xml:space="preserve"> </w:t>
+      </w:r>
+      <w:r>
+        <w:rPr>
+          <w:rFonts w:asciiTheme="minorHAnsi" w:hAnsiTheme="minorHAnsi" w:cstheme="minorHAnsi"/>
+          <w:b/>
+          <w:bCs/>
+          <w:sz w:val="28"/>
+          <w:szCs w:val="28"/>
+        </w:rPr>
+        <w:t>is our</w:t>
+      </w:r>
+      <w:r>
+        <w:rPr>
+          <w:rFonts w:asciiTheme="minorHAnsi" w:hAnsiTheme="minorHAnsi" w:cstheme="minorHAnsi"/>
+          <w:b/>
+          <w:bCs/>
+          <w:sz w:val="28"/>
+          <w:szCs w:val="28"/>
+        </w:rPr>
+        <w:t xml:space="preserve"> </w:t>
+      </w:r>
+      <w:r>
+        <w:rPr>
+          <w:rFonts w:asciiTheme="minorHAnsi" w:hAnsiTheme="minorHAnsi" w:cstheme="minorHAnsi"/>
+          <w:b/>
+          <w:bCs/>
+          <w:sz w:val="28"/>
+          <w:szCs w:val="28"/>
+        </w:rPr>
+        <w:t xml:space="preserve">main resource. Here we store </w:t>
+      </w:r>
+      <w:proofErr w:type="gramStart"/>
+      <w:r>
+        <w:rPr>
+          <w:rFonts w:asciiTheme="minorHAnsi" w:hAnsiTheme="minorHAnsi" w:cstheme="minorHAnsi"/>
+          <w:b/>
+          <w:bCs/>
+          <w:sz w:val="28"/>
+          <w:szCs w:val="28"/>
+        </w:rPr>
+        <w:t>factual information</w:t>
+      </w:r>
+      <w:proofErr w:type="gramEnd"/>
+      <w:r>
+        <w:rPr>
+          <w:rFonts w:asciiTheme="minorHAnsi" w:hAnsiTheme="minorHAnsi" w:cstheme="minorHAnsi"/>
+          <w:b/>
+          <w:bCs/>
+          <w:sz w:val="28"/>
+          <w:szCs w:val="28"/>
+        </w:rPr>
+        <w:t>, experiential knowledge, procedural rules</w:t>
+      </w:r>
+      <w:r>
+        <w:rPr>
+          <w:rFonts w:asciiTheme="minorHAnsi" w:hAnsiTheme="minorHAnsi" w:cstheme="minorHAnsi"/>
+          <w:b/>
+          <w:bCs/>
+          <w:sz w:val="28"/>
+          <w:szCs w:val="28"/>
+        </w:rPr>
+        <w:t xml:space="preserve"> </w:t>
+      </w:r>
+      <w:r>
+        <w:rPr>
+          <w:rFonts w:asciiTheme="minorHAnsi" w:hAnsiTheme="minorHAnsi" w:cstheme="minorHAnsi"/>
+          <w:b/>
+          <w:bCs/>
+          <w:sz w:val="28"/>
+          <w:szCs w:val="28"/>
+        </w:rPr>
+        <w:t>of behavior – in fact, everything that we ‗know‗. It differs from short-term</w:t>
+      </w:r>
+      <w:r>
+        <w:rPr>
+          <w:rFonts w:asciiTheme="minorHAnsi" w:hAnsiTheme="minorHAnsi" w:cstheme="minorHAnsi"/>
+          <w:b/>
+          <w:bCs/>
+          <w:sz w:val="28"/>
+          <w:szCs w:val="28"/>
+        </w:rPr>
+        <w:t xml:space="preserve"> </w:t>
+      </w:r>
+      <w:r>
+        <w:rPr>
+          <w:rFonts w:asciiTheme="minorHAnsi" w:hAnsiTheme="minorHAnsi" w:cstheme="minorHAnsi"/>
+          <w:b/>
+          <w:bCs/>
+          <w:sz w:val="28"/>
+          <w:szCs w:val="28"/>
+        </w:rPr>
+        <w:t>memory</w:t>
+      </w:r>
+      <w:r>
+        <w:rPr>
+          <w:rFonts w:asciiTheme="minorHAnsi" w:hAnsiTheme="minorHAnsi" w:cstheme="minorHAnsi"/>
+          <w:b/>
+          <w:bCs/>
+          <w:sz w:val="28"/>
+          <w:szCs w:val="28"/>
+        </w:rPr>
+        <w:t xml:space="preserve"> </w:t>
+      </w:r>
+      <w:r>
+        <w:rPr>
+          <w:rFonts w:asciiTheme="minorHAnsi" w:hAnsiTheme="minorHAnsi" w:cstheme="minorHAnsi"/>
+          <w:b/>
+          <w:bCs/>
+          <w:sz w:val="28"/>
+          <w:szCs w:val="28"/>
+        </w:rPr>
+        <w:t>in</w:t>
+      </w:r>
+      <w:r>
+        <w:rPr>
+          <w:rFonts w:asciiTheme="minorHAnsi" w:hAnsiTheme="minorHAnsi" w:cstheme="minorHAnsi"/>
+          <w:b/>
+          <w:bCs/>
+          <w:sz w:val="28"/>
+          <w:szCs w:val="28"/>
+        </w:rPr>
+        <w:t xml:space="preserve"> </w:t>
+      </w:r>
+      <w:proofErr w:type="gramStart"/>
+      <w:r>
+        <w:rPr>
+          <w:rFonts w:asciiTheme="minorHAnsi" w:hAnsiTheme="minorHAnsi" w:cstheme="minorHAnsi"/>
+          <w:b/>
+          <w:bCs/>
+          <w:sz w:val="28"/>
+          <w:szCs w:val="28"/>
+        </w:rPr>
+        <w:t>a</w:t>
+      </w:r>
+      <w:r>
+        <w:rPr>
+          <w:rFonts w:asciiTheme="minorHAnsi" w:hAnsiTheme="minorHAnsi" w:cstheme="minorHAnsi"/>
+          <w:b/>
+          <w:bCs/>
+          <w:sz w:val="28"/>
+          <w:szCs w:val="28"/>
+        </w:rPr>
+        <w:t xml:space="preserve"> </w:t>
+      </w:r>
+      <w:r>
+        <w:rPr>
+          <w:rFonts w:asciiTheme="minorHAnsi" w:hAnsiTheme="minorHAnsi" w:cstheme="minorHAnsi"/>
+          <w:b/>
+          <w:bCs/>
+          <w:sz w:val="28"/>
+          <w:szCs w:val="28"/>
+        </w:rPr>
+        <w:t>number of</w:t>
+      </w:r>
+      <w:proofErr w:type="gramEnd"/>
+      <w:r>
+        <w:rPr>
+          <w:rFonts w:asciiTheme="minorHAnsi" w:hAnsiTheme="minorHAnsi" w:cstheme="minorHAnsi"/>
+          <w:b/>
+          <w:bCs/>
+          <w:sz w:val="28"/>
+          <w:szCs w:val="28"/>
+        </w:rPr>
+        <w:t xml:space="preserve"> significant ways. First, it has a huge, if not unlimited, capacity. Secondly, it has</w:t>
+      </w:r>
+      <w:r>
+        <w:rPr>
+          <w:rFonts w:asciiTheme="minorHAnsi" w:hAnsiTheme="minorHAnsi" w:cstheme="minorHAnsi"/>
+          <w:b/>
+          <w:bCs/>
+          <w:sz w:val="28"/>
+          <w:szCs w:val="28"/>
+        </w:rPr>
+        <w:t xml:space="preserve"> </w:t>
+      </w:r>
+      <w:proofErr w:type="spellStart"/>
+      <w:r>
+        <w:rPr>
+          <w:rFonts w:asciiTheme="minorHAnsi" w:hAnsiTheme="minorHAnsi" w:cstheme="minorHAnsi"/>
+          <w:b/>
+          <w:bCs/>
+          <w:sz w:val="28"/>
+          <w:szCs w:val="28"/>
+        </w:rPr>
+        <w:t>arelatively</w:t>
+      </w:r>
+      <w:proofErr w:type="spellEnd"/>
+      <w:r>
+        <w:rPr>
+          <w:rFonts w:asciiTheme="minorHAnsi" w:hAnsiTheme="minorHAnsi" w:cstheme="minorHAnsi"/>
+          <w:b/>
+          <w:bCs/>
+          <w:sz w:val="28"/>
+          <w:szCs w:val="28"/>
+        </w:rPr>
+        <w:t xml:space="preserve"> slow access time of approximately a tenth of a second. Thirdly, forgetting</w:t>
+      </w:r>
+      <w:r>
+        <w:rPr>
+          <w:rFonts w:asciiTheme="minorHAnsi" w:hAnsiTheme="minorHAnsi" w:cstheme="minorHAnsi"/>
+          <w:b/>
+          <w:bCs/>
+          <w:sz w:val="28"/>
+          <w:szCs w:val="28"/>
+        </w:rPr>
+        <w:t xml:space="preserve"> </w:t>
+      </w:r>
+      <w:r>
+        <w:rPr>
+          <w:rFonts w:asciiTheme="minorHAnsi" w:hAnsiTheme="minorHAnsi" w:cstheme="minorHAnsi"/>
+          <w:b/>
+          <w:bCs/>
+          <w:sz w:val="28"/>
+          <w:szCs w:val="28"/>
+        </w:rPr>
+        <w:t>occurs</w:t>
+      </w:r>
+      <w:r>
+        <w:rPr>
+          <w:rFonts w:asciiTheme="minorHAnsi" w:hAnsiTheme="minorHAnsi" w:cstheme="minorHAnsi"/>
+          <w:b/>
+          <w:bCs/>
+          <w:sz w:val="28"/>
+          <w:szCs w:val="28"/>
+        </w:rPr>
+        <w:t xml:space="preserve"> </w:t>
+      </w:r>
+      <w:r>
+        <w:rPr>
+          <w:rFonts w:asciiTheme="minorHAnsi" w:hAnsiTheme="minorHAnsi" w:cstheme="minorHAnsi"/>
+          <w:b/>
+          <w:bCs/>
+          <w:sz w:val="28"/>
+          <w:szCs w:val="28"/>
+        </w:rPr>
+        <w:t>more slowly in long-term memory, if at all.</w:t>
+      </w:r>
+    </w:p>
+    <w:p>
+      <w:pPr>
+        <w:rPr>
+          <w:rFonts w:asciiTheme="minorHAnsi" w:hAnsiTheme="minorHAnsi" w:cstheme="minorHAnsi"/>
+          <w:b/>
+          <w:bCs/>
+          <w:sz w:val="28"/>
+          <w:szCs w:val="28"/>
+        </w:rPr>
+      </w:pPr>
+      <w:r>
+        <w:rPr>
+          <w:rFonts w:asciiTheme="minorHAnsi" w:hAnsiTheme="minorHAnsi" w:cstheme="minorHAnsi"/>
+          <w:b/>
+          <w:bCs/>
+          <w:sz w:val="28"/>
+          <w:szCs w:val="28"/>
+        </w:rPr>
+        <w:br w:type="page"/>
+      </w:r>
+      <w:r>
+        <w:rPr>
+          <w:rFonts w:asciiTheme="minorHAnsi" w:hAnsiTheme="minorHAnsi" w:cstheme="minorHAnsi"/>
+          <w:b/>
+          <w:bCs/>
+          <w:sz w:val="28"/>
+          <w:szCs w:val="28"/>
+        </w:rPr>
+        <w:lastRenderedPageBreak/>
+        <w:t xml:space="preserve"> </w:t>
+      </w:r>
     </w:p>
     <w:p>
       <w:pPr>
@@ -204,20 +2208,121 @@
           <w:rFonts w:asciiTheme="minorHAnsi" w:hAnsiTheme="minorHAnsi" w:cstheme="minorHAnsi"/>
           <w:b/>
           <w:bCs/>
-          <w:sz w:val="28"/>
-          <w:szCs w:val="28"/>
-        </w:rPr>
-      </w:pPr>
-      <w:r>
-        <w:rPr>
-          <w:rFonts w:asciiTheme="minorHAnsi" w:hAnsiTheme="minorHAnsi" w:cstheme="minorHAnsi"/>
-          <w:b/>
-          <w:bCs/>
+          <w:color w:val="FF0000"/>
+          <w:sz w:val="28"/>
+          <w:szCs w:val="28"/>
+        </w:rPr>
+      </w:pPr>
+      <w:r>
+        <w:rPr>
+          <w:rFonts w:asciiTheme="minorHAnsi" w:hAnsiTheme="minorHAnsi" w:cstheme="minorHAnsi"/>
+          <w:b/>
+          <w:bCs/>
+          <w:color w:val="FF0000"/>
           <w:sz w:val="28"/>
           <w:szCs w:val="28"/>
         </w:rPr>
         <w:t>Ans.2.a)</w:t>
       </w:r>
+    </w:p>
+    <w:p>
+      <w:pPr>
+        <w:rPr>
+          <w:rFonts w:asciiTheme="minorHAnsi" w:hAnsiTheme="minorHAnsi" w:cstheme="minorHAnsi"/>
+          <w:b/>
+          <w:bCs/>
+          <w:sz w:val="28"/>
+          <w:szCs w:val="28"/>
+          <w:u w:val="single"/>
+        </w:rPr>
+      </w:pPr>
+      <w:r>
+        <w:rPr>
+          <w:rFonts w:asciiTheme="minorHAnsi" w:hAnsiTheme="minorHAnsi" w:cstheme="minorHAnsi"/>
+          <w:b/>
+          <w:bCs/>
+          <w:sz w:val="28"/>
+          <w:szCs w:val="28"/>
+          <w:u w:val="single"/>
+        </w:rPr>
+        <w:t xml:space="preserve">Problem solving </w:t>
+      </w:r>
+    </w:p>
+    <w:p>
+      <w:pPr>
+        <w:rPr>
+          <w:rFonts w:asciiTheme="minorHAnsi" w:hAnsiTheme="minorHAnsi" w:cstheme="minorHAnsi"/>
+          <w:b/>
+          <w:bCs/>
+          <w:sz w:val="28"/>
+          <w:szCs w:val="28"/>
+        </w:rPr>
+      </w:pPr>
+      <w:r>
+        <w:rPr>
+          <w:rFonts w:asciiTheme="minorHAnsi" w:hAnsiTheme="minorHAnsi" w:cstheme="minorHAnsi"/>
+          <w:b/>
+          <w:bCs/>
+          <w:sz w:val="28"/>
+          <w:szCs w:val="28"/>
+        </w:rPr>
+        <w:t xml:space="preserve">Human problem solving is characterized by the ability to adapt the information we </w:t>
+      </w:r>
+      <w:proofErr w:type="gramStart"/>
+      <w:r>
+        <w:rPr>
+          <w:rFonts w:asciiTheme="minorHAnsi" w:hAnsiTheme="minorHAnsi" w:cstheme="minorHAnsi"/>
+          <w:b/>
+          <w:bCs/>
+          <w:sz w:val="28"/>
+          <w:szCs w:val="28"/>
+        </w:rPr>
+        <w:t>have to</w:t>
+      </w:r>
+      <w:proofErr w:type="gramEnd"/>
+      <w:r>
+        <w:rPr>
+          <w:rFonts w:asciiTheme="minorHAnsi" w:hAnsiTheme="minorHAnsi" w:cstheme="minorHAnsi"/>
+          <w:b/>
+          <w:bCs/>
+          <w:sz w:val="28"/>
+          <w:szCs w:val="28"/>
+        </w:rPr>
+        <w:t xml:space="preserve"> deal with new situations often solutions seem to be original and creative. There are </w:t>
+      </w:r>
+      <w:proofErr w:type="gramStart"/>
+      <w:r>
+        <w:rPr>
+          <w:rFonts w:asciiTheme="minorHAnsi" w:hAnsiTheme="minorHAnsi" w:cstheme="minorHAnsi"/>
+          <w:b/>
+          <w:bCs/>
+          <w:sz w:val="28"/>
+          <w:szCs w:val="28"/>
+        </w:rPr>
+        <w:t>a number of</w:t>
+      </w:r>
+      <w:proofErr w:type="gramEnd"/>
+      <w:r>
+        <w:rPr>
+          <w:rFonts w:asciiTheme="minorHAnsi" w:hAnsiTheme="minorHAnsi" w:cstheme="minorHAnsi"/>
+          <w:b/>
+          <w:bCs/>
+          <w:sz w:val="28"/>
+          <w:szCs w:val="28"/>
+        </w:rPr>
+        <w:t xml:space="preserve"> different views of how people solve problems. The Gestalt view that problem solving involves both reuse of knowledge and insight. This has been largely superseded but the questions it was trying to address remain and its influence can be seen in later research. In the 1970s by Newell and Simon, was the problem space theory, which takes the view that the mind is a limited information processor.</w:t>
+      </w:r>
+    </w:p>
+    <w:p>
+      <w:pPr>
+        <w:rPr>
+          <w:rFonts w:asciiTheme="minorHAnsi" w:hAnsiTheme="minorHAnsi" w:cstheme="minorHAnsi"/>
+          <w:b/>
+          <w:bCs/>
+          <w:sz w:val="28"/>
+          <w:szCs w:val="28"/>
+        </w:rPr>
+      </w:pPr>
     </w:p>
     <w:p>
       <w:pPr>
@@ -897,7 +3002,29 @@
           <w:sz w:val="28"/>
           <w:szCs w:val="28"/>
         </w:rPr>
-        <w:t>Enumerate Norman’s seven principles for transferring difficult task to simple one in design?</w:t>
+        <w:t xml:space="preserve">Enumerate Norman’s seven principles for transferring difficult </w:t>
+      </w:r>
+      <w:proofErr w:type="gramStart"/>
+      <w:r>
+        <w:rPr>
+          <w:rFonts w:asciiTheme="minorHAnsi" w:hAnsiTheme="minorHAnsi" w:cstheme="minorHAnsi"/>
+          <w:b/>
+          <w:bCs/>
+          <w:sz w:val="28"/>
+          <w:szCs w:val="28"/>
+        </w:rPr>
+        <w:t>task</w:t>
+      </w:r>
+      <w:proofErr w:type="gramEnd"/>
+      <w:r>
+        <w:rPr>
+          <w:rFonts w:asciiTheme="minorHAnsi" w:hAnsiTheme="minorHAnsi" w:cstheme="minorHAnsi"/>
+          <w:b/>
+          <w:bCs/>
+          <w:sz w:val="28"/>
+          <w:szCs w:val="28"/>
+        </w:rPr>
+        <w:t xml:space="preserve"> to simple one in design?</w:t>
       </w:r>
     </w:p>
     <w:p>
@@ -1286,15 +3413,27 @@
         </w:rPr>
         <w:t xml:space="preserve">6.b) </w:t>
       </w:r>
-      <w:r>
-        <w:rPr>
-          <w:rFonts w:asciiTheme="minorHAnsi" w:hAnsiTheme="minorHAnsi" w:cstheme="minorHAnsi"/>
-          <w:b/>
-          <w:bCs/>
-          <w:sz w:val="28"/>
-          <w:szCs w:val="28"/>
-        </w:rPr>
-        <w:t>Discuss about Linguistic Models.</w:t>
+      <w:proofErr w:type="gramStart"/>
+      <w:r>
+        <w:rPr>
+          <w:rFonts w:asciiTheme="minorHAnsi" w:hAnsiTheme="minorHAnsi" w:cstheme="minorHAnsi"/>
+          <w:b/>
+          <w:bCs/>
+          <w:sz w:val="28"/>
+          <w:szCs w:val="28"/>
+        </w:rPr>
+        <w:t>Discuss about</w:t>
+      </w:r>
+      <w:proofErr w:type="gramEnd"/>
+      <w:r>
+        <w:rPr>
+          <w:rFonts w:asciiTheme="minorHAnsi" w:hAnsiTheme="minorHAnsi" w:cstheme="minorHAnsi"/>
+          <w:b/>
+          <w:bCs/>
+          <w:sz w:val="28"/>
+          <w:szCs w:val="28"/>
+        </w:rPr>
+        <w:t xml:space="preserve"> Linguistic Models.</w:t>
       </w:r>
     </w:p>
     <w:p>
@@ -4908,7 +7047,6 @@
   <w:style w:type="character" w:default="1" w:styleId="DefaultParagraphFont">
     <w:name w:val="Default Paragraph Font"/>
     <w:uiPriority w:val="1"/>
-    <w:semiHidden/>
     <w:unhideWhenUsed/>
   </w:style>
   <w:style w:type="table" w:default="1" w:styleId="TableNormal">

</xml_diff>